<commit_message>
Page numbers and so on
</commit_message>
<xml_diff>
--- a/Applicant_D.docx
+++ b/Applicant_D.docx
@@ -1478,219 +1478,213 @@
         <w:rPr>
           <w:lang w:val="en-US"/>
         </w:rPr>
+        <w:t>&gt;  &lt;/manifest&gt;</w:t>
+      </w:r>
+    </w:p>
+    <w:p>
+      <w:pPr>
+        <w:pStyle w:val="a5"/>
+        <w:rPr>
+          <w:lang w:val="en-US"/>
+        </w:rPr>
+      </w:pPr>
+      <w:r>
+        <w:rPr>
+          <w:lang w:val="en-US"/>
+        </w:rPr>
+        <w:t xml:space="preserve">                &lt;/archive&gt;</w:t>
+      </w:r>
+    </w:p>
+    <w:p>
+      <w:pPr>
+        <w:pStyle w:val="a5"/>
+        <w:rPr>
+          <w:lang w:val="en-US"/>
+        </w:rPr>
+      </w:pPr>
+      <w:r>
+        <w:rPr>
+          <w:lang w:val="en-US"/>
+        </w:rPr>
+        <w:t xml:space="preserve">                &lt;</w:t>
+      </w:r>
+      <w:proofErr w:type="spellStart"/>
+      <w:proofErr w:type="gramStart"/>
+      <w:r>
+        <w:rPr>
+          <w:lang w:val="en-US"/>
+        </w:rPr>
+        <w:t>descriptorRefs</w:t>
+      </w:r>
+      <w:proofErr w:type="spellEnd"/>
+      <w:proofErr w:type="gramEnd"/>
+      <w:r>
+        <w:rPr>
+          <w:lang w:val="en-US"/>
+        </w:rPr>
+        <w:t>&gt;</w:t>
+      </w:r>
+    </w:p>
+    <w:p>
+      <w:pPr>
+        <w:pStyle w:val="a5"/>
+        <w:rPr>
+          <w:lang w:val="en-US"/>
+        </w:rPr>
+      </w:pPr>
+      <w:r>
+        <w:rPr>
+          <w:lang w:val="en-US"/>
+        </w:rPr>
+        <w:t xml:space="preserve">                    &lt;</w:t>
+      </w:r>
+      <w:proofErr w:type="spellStart"/>
+      <w:proofErr w:type="gramStart"/>
+      <w:r>
+        <w:rPr>
+          <w:lang w:val="en-US"/>
+        </w:rPr>
+        <w:t>descriptorRef</w:t>
+      </w:r>
+      <w:proofErr w:type="spellEnd"/>
+      <w:r>
+        <w:rPr>
+          <w:lang w:val="en-US"/>
+        </w:rPr>
+        <w:t>&gt;</w:t>
+      </w:r>
+      <w:proofErr w:type="gramEnd"/>
+      <w:r>
+        <w:rPr>
+          <w:lang w:val="en-US"/>
+        </w:rPr>
+        <w:t>jar-with-dependencies&lt;/</w:t>
+      </w:r>
+      <w:proofErr w:type="spellStart"/>
+      <w:r>
+        <w:rPr>
+          <w:lang w:val="en-US"/>
+        </w:rPr>
+        <w:t>descriptorRef</w:t>
+      </w:r>
+      <w:proofErr w:type="spellEnd"/>
+      <w:r>
+        <w:rPr>
+          <w:lang w:val="en-US"/>
+        </w:rPr>
+        <w:t>&gt;</w:t>
+      </w:r>
+    </w:p>
+    <w:p>
+      <w:pPr>
+        <w:pStyle w:val="a5"/>
+        <w:rPr>
+          <w:lang w:val="en-US"/>
+        </w:rPr>
+      </w:pPr>
+      <w:r>
+        <w:rPr>
+          <w:lang w:val="en-US"/>
+        </w:rPr>
+        <w:t xml:space="preserve">                &lt;/</w:t>
+      </w:r>
+      <w:proofErr w:type="spellStart"/>
+      <w:r>
+        <w:rPr>
+          <w:lang w:val="en-US"/>
+        </w:rPr>
+        <w:t>descriptorRefs</w:t>
+      </w:r>
+      <w:proofErr w:type="spellEnd"/>
+      <w:r>
+        <w:rPr>
+          <w:lang w:val="en-US"/>
+        </w:rPr>
+        <w:t>&gt;</w:t>
+      </w:r>
+    </w:p>
+    <w:p>
+      <w:pPr>
+        <w:pStyle w:val="a5"/>
+        <w:rPr>
+          <w:lang w:val="en-US"/>
+        </w:rPr>
+      </w:pPr>
+      <w:r>
+        <w:rPr>
+          <w:lang w:val="en-US"/>
+        </w:rPr>
+        <w:t xml:space="preserve">            &lt;/configuration&gt;</w:t>
+      </w:r>
+    </w:p>
+    <w:p>
+      <w:pPr>
+        <w:pStyle w:val="a5"/>
+        <w:rPr>
+          <w:lang w:val="en-US"/>
+        </w:rPr>
+      </w:pPr>
+      <w:r>
+        <w:rPr>
+          <w:lang w:val="en-US"/>
+        </w:rPr>
+        <w:tab/>
+        <w:t>&lt;/plugin&gt;</w:t>
+      </w:r>
+    </w:p>
+    <w:p>
+      <w:pPr>
+        <w:pStyle w:val="a5"/>
+        <w:rPr>
+          <w:lang w:val="en-US"/>
+        </w:rPr>
+      </w:pPr>
+      <w:r>
+        <w:rPr>
+          <w:lang w:val="en-US"/>
+        </w:rPr>
+        <w:tab/>
+        <w:t>&lt;/plugins&gt;</w:t>
+      </w:r>
+    </w:p>
+    <w:p>
+      <w:pPr>
+        <w:pStyle w:val="a5"/>
+        <w:rPr>
+          <w:lang w:val="en-US"/>
+        </w:rPr>
+      </w:pPr>
+      <w:r>
+        <w:rPr>
+          <w:lang w:val="en-US"/>
+        </w:rPr>
+        <w:tab/>
+        <w:t>&lt;/build&gt;</w:t>
+      </w:r>
+    </w:p>
+    <w:p>
+      <w:pPr>
+        <w:pStyle w:val="a5"/>
+      </w:pPr>
+      <w:r>
+        <w:t>&lt;/</w:t>
+      </w:r>
+      <w:proofErr w:type="spellStart"/>
+      <w:r>
+        <w:t>project</w:t>
+      </w:r>
+      <w:proofErr w:type="spellEnd"/>
+      <w:r>
         <w:t>&gt;</w:t>
       </w:r>
       <w:bookmarkStart w:id="0" w:name="_GoBack"/>
       <w:bookmarkEnd w:id="0"/>
-      <w:r>
-        <w:rPr>
-          <w:lang w:val="en-US"/>
-        </w:rPr>
-        <w:t xml:space="preserve">  &lt;/manifest&gt;</w:t>
-      </w:r>
-    </w:p>
-    <w:p>
-      <w:pPr>
-        <w:pStyle w:val="a5"/>
-        <w:rPr>
-          <w:lang w:val="en-US"/>
-        </w:rPr>
-      </w:pPr>
-      <w:r>
-        <w:rPr>
-          <w:lang w:val="en-US"/>
-        </w:rPr>
-        <w:t xml:space="preserve">                &lt;/archive&gt;</w:t>
-      </w:r>
-    </w:p>
-    <w:p>
-      <w:pPr>
-        <w:pStyle w:val="a5"/>
-        <w:rPr>
-          <w:lang w:val="en-US"/>
-        </w:rPr>
-      </w:pPr>
-      <w:r>
-        <w:rPr>
-          <w:lang w:val="en-US"/>
-        </w:rPr>
-        <w:t xml:space="preserve">                &lt;</w:t>
-      </w:r>
-      <w:proofErr w:type="spellStart"/>
-      <w:proofErr w:type="gramStart"/>
-      <w:r>
-        <w:rPr>
-          <w:lang w:val="en-US"/>
-        </w:rPr>
-        <w:t>descriptorRefs</w:t>
-      </w:r>
-      <w:proofErr w:type="spellEnd"/>
-      <w:proofErr w:type="gramEnd"/>
-      <w:r>
-        <w:rPr>
-          <w:lang w:val="en-US"/>
-        </w:rPr>
-        <w:t>&gt;</w:t>
-      </w:r>
-    </w:p>
-    <w:p>
-      <w:pPr>
-        <w:pStyle w:val="a5"/>
-        <w:rPr>
-          <w:lang w:val="en-US"/>
-        </w:rPr>
-      </w:pPr>
-      <w:r>
-        <w:rPr>
-          <w:lang w:val="en-US"/>
-        </w:rPr>
-        <w:t xml:space="preserve">                    &lt;</w:t>
-      </w:r>
-      <w:proofErr w:type="spellStart"/>
-      <w:proofErr w:type="gramStart"/>
-      <w:r>
-        <w:rPr>
-          <w:lang w:val="en-US"/>
-        </w:rPr>
-        <w:t>descriptorRef</w:t>
-      </w:r>
-      <w:proofErr w:type="spellEnd"/>
-      <w:r>
-        <w:rPr>
-          <w:lang w:val="en-US"/>
-        </w:rPr>
-        <w:t>&gt;</w:t>
-      </w:r>
-      <w:proofErr w:type="gramEnd"/>
-      <w:r>
-        <w:rPr>
-          <w:lang w:val="en-US"/>
-        </w:rPr>
-        <w:t>jar-with-dependencies&lt;/</w:t>
-      </w:r>
-      <w:proofErr w:type="spellStart"/>
-      <w:r>
-        <w:rPr>
-          <w:lang w:val="en-US"/>
-        </w:rPr>
-        <w:t>descriptorRef</w:t>
-      </w:r>
-      <w:proofErr w:type="spellEnd"/>
-      <w:r>
-        <w:rPr>
-          <w:lang w:val="en-US"/>
-        </w:rPr>
-        <w:t>&gt;</w:t>
-      </w:r>
-    </w:p>
-    <w:p>
-      <w:pPr>
-        <w:pStyle w:val="a5"/>
-        <w:rPr>
-          <w:lang w:val="en-US"/>
-        </w:rPr>
-      </w:pPr>
-      <w:r>
-        <w:rPr>
-          <w:lang w:val="en-US"/>
-        </w:rPr>
-        <w:t xml:space="preserve">                &lt;/</w:t>
-      </w:r>
-      <w:proofErr w:type="spellStart"/>
-      <w:r>
-        <w:rPr>
-          <w:lang w:val="en-US"/>
-        </w:rPr>
-        <w:t>descriptorRefs</w:t>
-      </w:r>
-      <w:proofErr w:type="spellEnd"/>
-      <w:r>
-        <w:rPr>
-          <w:lang w:val="en-US"/>
-        </w:rPr>
-        <w:t>&gt;</w:t>
-      </w:r>
-    </w:p>
-    <w:p>
-      <w:pPr>
-        <w:pStyle w:val="a5"/>
-        <w:rPr>
-          <w:lang w:val="en-US"/>
-        </w:rPr>
-      </w:pPr>
-      <w:r>
-        <w:rPr>
-          <w:lang w:val="en-US"/>
-        </w:rPr>
-        <w:t xml:space="preserve">            &lt;/configuration&gt;</w:t>
-      </w:r>
-    </w:p>
-    <w:p>
-      <w:pPr>
-        <w:pStyle w:val="a5"/>
-        <w:rPr>
-          <w:lang w:val="en-US"/>
-        </w:rPr>
-      </w:pPr>
-      <w:r>
-        <w:rPr>
-          <w:lang w:val="en-US"/>
-        </w:rPr>
-        <w:tab/>
-        <w:t>&lt;/plugin&gt;</w:t>
-      </w:r>
-    </w:p>
-    <w:p>
-      <w:pPr>
-        <w:pStyle w:val="a5"/>
-        <w:rPr>
-          <w:lang w:val="en-US"/>
-        </w:rPr>
-      </w:pPr>
-      <w:r>
-        <w:rPr>
-          <w:lang w:val="en-US"/>
-        </w:rPr>
-        <w:tab/>
-        <w:t>&lt;/plugins&gt;</w:t>
-      </w:r>
-    </w:p>
-    <w:p>
-      <w:pPr>
-        <w:pStyle w:val="a5"/>
-        <w:rPr>
-          <w:lang w:val="en-US"/>
-        </w:rPr>
-      </w:pPr>
-      <w:r>
-        <w:rPr>
-          <w:lang w:val="en-US"/>
-        </w:rPr>
-        <w:tab/>
-        <w:t>&lt;/build&gt;</w:t>
-      </w:r>
-    </w:p>
-    <w:p>
-      <w:pPr>
-        <w:pStyle w:val="a5"/>
-      </w:pPr>
-      <w:r>
-        <w:t>&lt;/</w:t>
-      </w:r>
-      <w:proofErr w:type="spellStart"/>
-      <w:r>
-        <w:t>project</w:t>
-      </w:r>
-      <w:proofErr w:type="spellEnd"/>
-      <w:r>
-        <w:t>&gt;</w:t>
-      </w:r>
     </w:p>
     <w:sectPr>
       <w:footerReference w:type="default" r:id="rId7"/>
       <w:pgSz w:w="11906" w:h="16838"/>
       <w:pgMar w:top="1134" w:right="567" w:bottom="1134" w:left="1134" w:header="708" w:footer="708" w:gutter="0"/>
-      <w:pgNumType w:start="133"/>
+      <w:pgNumType w:start="107"/>
       <w:cols w:space="708"/>
       <w:docGrid w:linePitch="360"/>
     </w:sectPr>
@@ -1725,12 +1719,41 @@
 
 <file path=word/footer1.xml><?xml version="1.0" encoding="utf-8"?>
 <w:ftr xmlns:wpc="http://schemas.microsoft.com/office/word/2010/wordprocessingCanvas" xmlns:mc="http://schemas.openxmlformats.org/markup-compatibility/2006" xmlns:o="urn:schemas-microsoft-com:office:office" xmlns:r="http://schemas.openxmlformats.org/officeDocument/2006/relationships" xmlns:m="http://schemas.openxmlformats.org/officeDocument/2006/math" xmlns:v="urn:schemas-microsoft-com:vml" xmlns:wp14="http://schemas.microsoft.com/office/word/2010/wordprocessingDrawing" xmlns:wp="http://schemas.openxmlformats.org/drawingml/2006/wordprocessingDrawing" xmlns:w10="urn:schemas-microsoft-com:office:word" xmlns:w="http://schemas.openxmlformats.org/wordprocessingml/2006/main" xmlns:w14="http://schemas.microsoft.com/office/word/2010/wordml" xmlns:wpg="http://schemas.microsoft.com/office/word/2010/wordprocessingGroup" xmlns:wpi="http://schemas.microsoft.com/office/word/2010/wordprocessingInk" xmlns:wne="http://schemas.microsoft.com/office/word/2006/wordml" xmlns:wps="http://schemas.microsoft.com/office/word/2010/wordprocessingShape" mc:Ignorable="w14 wp14">
-  <w:p>
-    <w:pPr>
-      <w:pStyle w:val="aa"/>
-      <w:jc w:val="center"/>
-    </w:pPr>
-  </w:p>
+  <w:sdt>
+    <w:sdtPr>
+      <w:id w:val="1449200479"/>
+      <w:docPartObj>
+        <w:docPartGallery w:val="Page Numbers (Bottom of Page)"/>
+        <w:docPartUnique/>
+      </w:docPartObj>
+    </w:sdtPr>
+    <w:sdtContent>
+      <w:p>
+        <w:pPr>
+          <w:pStyle w:val="aa"/>
+          <w:jc w:val="center"/>
+        </w:pPr>
+        <w:r>
+          <w:fldChar w:fldCharType="begin"/>
+        </w:r>
+        <w:r>
+          <w:instrText>PAGE   \* MERGEFORMAT</w:instrText>
+        </w:r>
+        <w:r>
+          <w:fldChar w:fldCharType="separate"/>
+        </w:r>
+        <w:r>
+          <w:rPr>
+            <w:noProof/>
+          </w:rPr>
+          <w:t>107</w:t>
+        </w:r>
+        <w:r>
+          <w:fldChar w:fldCharType="end"/>
+        </w:r>
+      </w:p>
+    </w:sdtContent>
+  </w:sdt>
   <w:p>
     <w:pPr>
       <w:pStyle w:val="aa"/>

</xml_diff>